<commit_message>
(07:14 (W . I . B [Waktu Indonesia bagian Barat]), 14/11/2025, Batam, Kepulauan Riau, Indonesia
(07:14 (W . I . B [Waktu Indonesia bagian Barat]), 14/11/2025, Batam, Kepulauan Riau, Indonesia
</commit_message>
<xml_diff>
--- a/Rumus Perpangkatan Universal 2.0.docs.docx
+++ b/Rumus Perpangkatan Universal 2.0.docs.docx
@@ -1,6 +1,6 @@
 
 <file path=word/document.xml><?xml version="1.0" encoding="utf-8"?>
-<w:document xmlns:wpc="http://schemas.microsoft.com/office/word/2010/wordprocessingCanvas" xmlns:cx="http://schemas.microsoft.com/office/drawing/2014/chartex" xmlns:cx1="http://schemas.microsoft.com/office/drawing/2015/9/8/chartex" xmlns:cx2="http://schemas.microsoft.com/office/drawing/2015/10/21/chartex" xmlns:cx3="http://schemas.microsoft.com/office/drawing/2016/5/9/chartex" xmlns:cx4="http://schemas.microsoft.com/office/drawing/2016/5/10/chartex" xmlns:cx5="http://schemas.microsoft.com/office/drawing/2016/5/11/chartex" xmlns:cx6="http://schemas.microsoft.com/office/drawing/2016/5/12/chartex" xmlns:cx7="http://schemas.microsoft.com/office/drawing/2016/5/13/chartex" xmlns:cx8="http://schemas.microsoft.com/office/drawing/2016/5/14/chartex" xmlns:mc="http://schemas.openxmlformats.org/markup-compatibility/2006" xmlns:aink="http://schemas.microsoft.com/office/drawing/2016/ink" xmlns:am3d="http://schemas.microsoft.com/office/drawing/2017/model3d" xmlns:o="urn:schemas-microsoft-com:office:office" xmlns:oel="http://schemas.microsoft.com/office/2019/extlst" xmlns:r="http://schemas.openxmlformats.org/officeDocument/2006/relationships" xmlns:m="http://schemas.openxmlformats.org/officeDocument/2006/math" xmlns:v="urn:schemas-microsoft-com:vml" xmlns:wp14="http://schemas.microsoft.com/office/word/2010/wordprocessingDrawing" xmlns:wp="http://schemas.openxmlformats.org/drawingml/2006/wordprocessingDrawing" xmlns:w10="urn:schemas-microsoft-com:office:word" xmlns:w="http://schemas.openxmlformats.org/wordprocessingml/2006/main" xmlns:w14="http://schemas.microsoft.com/office/word/2010/wordml" xmlns:w15="http://schemas.microsoft.com/office/word/2012/wordml" xmlns:w16cex="http://schemas.microsoft.com/office/word/2018/wordml/cex" xmlns:w16cid="http://schemas.microsoft.com/office/word/2016/wordml/cid" xmlns:w16="http://schemas.microsoft.com/office/word/2018/wordml" xmlns:w16sdtdh="http://schemas.microsoft.com/office/word/2020/wordml/sdtdatahash" xmlns:w16se="http://schemas.microsoft.com/office/word/2015/wordml/symex" xmlns:wpg="http://schemas.microsoft.com/office/word/2010/wordprocessingGroup" xmlns:wpi="http://schemas.microsoft.com/office/word/2010/wordprocessingInk" xmlns:wne="http://schemas.microsoft.com/office/word/2006/wordml" xmlns:wps="http://schemas.microsoft.com/office/word/2010/wordprocessingShape" mc:Ignorable="w14 w15 w16se w16cid w16 w16cex w16sdtdh wp14">
+<w:document xmlns:wpc="http://schemas.microsoft.com/office/word/2010/wordprocessingCanvas" xmlns:cx="http://schemas.microsoft.com/office/drawing/2014/chartex" xmlns:cx1="http://schemas.microsoft.com/office/drawing/2015/9/8/chartex" xmlns:cx2="http://schemas.microsoft.com/office/drawing/2015/10/21/chartex" xmlns:cx3="http://schemas.microsoft.com/office/drawing/2016/5/9/chartex" xmlns:cx4="http://schemas.microsoft.com/office/drawing/2016/5/10/chartex" xmlns:cx5="http://schemas.microsoft.com/office/drawing/2016/5/11/chartex" xmlns:cx6="http://schemas.microsoft.com/office/drawing/2016/5/12/chartex" xmlns:cx7="http://schemas.microsoft.com/office/drawing/2016/5/13/chartex" xmlns:cx8="http://schemas.microsoft.com/office/drawing/2016/5/14/chartex" xmlns:mc="http://schemas.openxmlformats.org/markup-compatibility/2006" xmlns:aink="http://schemas.microsoft.com/office/drawing/2016/ink" xmlns:am3d="http://schemas.microsoft.com/office/drawing/2017/model3d" xmlns:o="urn:schemas-microsoft-com:office:office" xmlns:oel="http://schemas.microsoft.com/office/2019/extlst" xmlns:r="http://schemas.openxmlformats.org/officeDocument/2006/relationships" xmlns:m="http://schemas.openxmlformats.org/officeDocument/2006/math" xmlns:v="urn:schemas-microsoft-com:vml" xmlns:wp14="http://schemas.microsoft.com/office/word/2010/wordprocessingDrawing" xmlns:wp="http://schemas.openxmlformats.org/drawingml/2006/wordprocessingDrawing" xmlns:w10="urn:schemas-microsoft-com:office:word" xmlns:w="http://schemas.openxmlformats.org/wordprocessingml/2006/main" xmlns:w14="http://schemas.microsoft.com/office/word/2010/wordml" xmlns:w15="http://schemas.microsoft.com/office/word/2012/wordml" xmlns:w16cex="http://schemas.microsoft.com/office/word/2018/wordml/cex" xmlns:w16cid="http://schemas.microsoft.com/office/word/2016/wordml/cid" xmlns:w16="http://schemas.microsoft.com/office/word/2018/wordml" xmlns:w16du="http://schemas.microsoft.com/office/word/2023/wordml/word16du" xmlns:w16sdtdh="http://schemas.microsoft.com/office/word/2020/wordml/sdtdatahash" xmlns:w16sdtfl="http://schemas.microsoft.com/office/word/2024/wordml/sdtformatlock" xmlns:w16se="http://schemas.microsoft.com/office/word/2015/wordml/symex" xmlns:wpg="http://schemas.microsoft.com/office/word/2010/wordprocessingGroup" xmlns:wpi="http://schemas.microsoft.com/office/word/2010/wordprocessingInk" xmlns:wne="http://schemas.microsoft.com/office/word/2006/wordml" xmlns:wps="http://schemas.microsoft.com/office/word/2010/wordprocessingShape" mc:Ignorable="w14 w15 w16se w16cid w16 w16cex w16sdtdh w16sdtfl w16du wp14">
   <w:body>
     <w:p>
       <w:pPr>
@@ -69,7 +69,6 @@
           <w:lang w:val="id-ID"/>
         </w:rPr>
       </w:pPr>
-      <w:proofErr w:type="spellStart"/>
       <w:r>
         <w:rPr>
           <w:rFonts w:ascii="Times New Roman" w:eastAsiaTheme="minorEastAsia" w:hAnsi="Times New Roman" w:cs="Times New Roman"/>
@@ -77,37 +76,7 @@
           <w:szCs w:val="24"/>
           <w:lang w:val="id-ID"/>
         </w:rPr>
-        <w:t>by</w:t>
-      </w:r>
-      <w:proofErr w:type="spellEnd"/>
-      <w:r>
-        <w:rPr>
-          <w:rFonts w:ascii="Times New Roman" w:eastAsiaTheme="minorEastAsia" w:hAnsi="Times New Roman" w:cs="Times New Roman"/>
-          <w:sz w:val="24"/>
-          <w:szCs w:val="24"/>
-          <w:lang w:val="id-ID"/>
-        </w:rPr>
-        <w:t xml:space="preserve"> : Samuel Hasiholan Omega Purba, S. </w:t>
-      </w:r>
-      <w:proofErr w:type="spellStart"/>
-      <w:r>
-        <w:rPr>
-          <w:rFonts w:ascii="Times New Roman" w:eastAsiaTheme="minorEastAsia" w:hAnsi="Times New Roman" w:cs="Times New Roman"/>
-          <w:sz w:val="24"/>
-          <w:szCs w:val="24"/>
-          <w:lang w:val="id-ID"/>
-        </w:rPr>
-        <w:t>Tr</w:t>
-      </w:r>
-      <w:proofErr w:type="spellEnd"/>
-      <w:r>
-        <w:rPr>
-          <w:rFonts w:ascii="Times New Roman" w:eastAsiaTheme="minorEastAsia" w:hAnsi="Times New Roman" w:cs="Times New Roman"/>
-          <w:sz w:val="24"/>
-          <w:szCs w:val="24"/>
-          <w:lang w:val="id-ID"/>
-        </w:rPr>
-        <w:t>. T.</w:t>
+        <w:t>by : Samuel Hasiholan Omega Purba, S. Tr. T.</w:t>
       </w:r>
     </w:p>
     <w:p>
@@ -142,7 +111,6 @@
           <w:lang w:val="id-ID"/>
         </w:rPr>
       </w:pPr>
-      <w:proofErr w:type="spellStart"/>
       <w:r>
         <w:rPr>
           <w:rFonts w:ascii="Times New Roman" w:eastAsiaTheme="minorEastAsia" w:hAnsi="Times New Roman" w:cs="Times New Roman"/>
@@ -150,17 +118,7 @@
           <w:szCs w:val="24"/>
           <w:lang w:val="id-ID"/>
         </w:rPr>
-        <w:t>Prodi</w:t>
-      </w:r>
-      <w:proofErr w:type="spellEnd"/>
-      <w:r>
-        <w:rPr>
-          <w:rFonts w:ascii="Times New Roman" w:eastAsiaTheme="minorEastAsia" w:hAnsi="Times New Roman" w:cs="Times New Roman"/>
-          <w:sz w:val="24"/>
-          <w:szCs w:val="24"/>
-          <w:lang w:val="id-ID"/>
-        </w:rPr>
-        <w:t xml:space="preserve"> Teknik Robotika dan Kecerdasan buatan</w:t>
+        <w:t>Prodi Teknik Robotika dan Kecerdasan buatan</w:t>
       </w:r>
     </w:p>
     <w:p>
@@ -208,8 +166,12 @@
       </w:pPr>
       <m:oMathPara>
         <m:oMath>
-          <m:sSup>
-            <m:sSupPr>
+          <m:nary>
+            <m:naryPr>
+              <m:chr m:val="∑"/>
+              <m:limLoc m:val="undOvr"/>
+              <m:subHide m:val="1"/>
+              <m:supHide m:val="1"/>
               <m:ctrlPr>
                 <w:rPr>
                   <w:rFonts w:ascii="Cambria Math" w:hAnsi="Cambria Math" w:cs="Times New Roman"/>
@@ -218,35 +180,156 @@
                   <w:szCs w:val="24"/>
                 </w:rPr>
               </m:ctrlPr>
-            </m:sSupPr>
+            </m:naryPr>
+            <m:sub/>
+            <m:sup/>
             <m:e>
-              <m:r>
-                <w:rPr>
-                  <w:rFonts w:ascii="Cambria Math" w:hAnsi="Cambria Math" w:cs="Times New Roman"/>
-                  <w:sz w:val="24"/>
-                  <w:szCs w:val="24"/>
-                </w:rPr>
-                <m:t>x</m:t>
-              </m:r>
+              <m:func>
+                <m:funcPr>
+                  <m:ctrlPr>
+                    <w:rPr>
+                      <w:rFonts w:ascii="Cambria Math" w:hAnsi="Cambria Math" w:cs="Times New Roman"/>
+                      <w:i/>
+                      <w:sz w:val="24"/>
+                      <w:szCs w:val="24"/>
+                    </w:rPr>
+                  </m:ctrlPr>
+                </m:funcPr>
+                <m:fName>
+                  <m:limLow>
+                    <m:limLowPr>
+                      <m:ctrlPr>
+                        <w:rPr>
+                          <w:rFonts w:ascii="Cambria Math" w:hAnsi="Cambria Math" w:cs="Times New Roman"/>
+                          <w:i/>
+                          <w:sz w:val="24"/>
+                          <w:szCs w:val="24"/>
+                        </w:rPr>
+                      </m:ctrlPr>
+                    </m:limLowPr>
+                    <m:e>
+                      <m:r>
+                        <m:rPr>
+                          <m:sty m:val="p"/>
+                        </m:rPr>
+                        <w:rPr>
+                          <w:rFonts w:ascii="Cambria Math" w:hAnsi="Cambria Math" w:cs="Times New Roman"/>
+                        </w:rPr>
+                        <m:t>lim</m:t>
+                      </m:r>
+                    </m:e>
+                    <m:lim>
+                      <m:d>
+                        <m:dPr>
+                          <m:ctrlPr>
+                            <w:rPr>
+                              <w:rFonts w:ascii="Cambria Math" w:hAnsi="Cambria Math" w:cs="Times New Roman"/>
+                              <w:i/>
+                            </w:rPr>
+                          </m:ctrlPr>
+                        </m:dPr>
+                        <m:e>
+                          <m:r>
+                            <w:rPr>
+                              <w:rFonts w:ascii="Cambria Math" w:hAnsi="Cambria Math" w:cs="Times New Roman"/>
+                            </w:rPr>
+                            <m:t>n</m:t>
+                          </m:r>
+                          <m:r>
+                            <w:rPr>
+                              <w:rFonts w:ascii="Cambria Math" w:hAnsi="Cambria Math" w:cs="Times New Roman"/>
+                            </w:rPr>
+                            <m:t xml:space="preserve"> </m:t>
+                          </m:r>
+                          <m:r>
+                            <w:rPr>
+                              <w:rFonts w:ascii="Cambria Math" w:hAnsi="Cambria Math" w:cs="Times New Roman"/>
+                            </w:rPr>
+                            <m:t>→</m:t>
+                          </m:r>
+                          <m:r>
+                            <w:rPr>
+                              <w:rFonts w:ascii="Cambria Math" w:hAnsi="Cambria Math" w:cs="Times New Roman"/>
+                            </w:rPr>
+                            <m:t xml:space="preserve"> </m:t>
+                          </m:r>
+                          <m:r>
+                            <w:rPr>
+                              <w:rFonts w:ascii="Cambria Math" w:hAnsi="Cambria Math" w:cs="Times New Roman"/>
+                            </w:rPr>
+                            <m:t>∞</m:t>
+                          </m:r>
+                        </m:e>
+                      </m:d>
+                    </m:lim>
+                  </m:limLow>
+                </m:fName>
+                <m:e>
+                  <m:d>
+                    <m:dPr>
+                      <m:ctrlPr>
+                        <w:rPr>
+                          <w:rFonts w:ascii="Cambria Math" w:hAnsi="Cambria Math" w:cs="Times New Roman"/>
+                          <w:i/>
+                          <w:sz w:val="24"/>
+                          <w:szCs w:val="24"/>
+                        </w:rPr>
+                      </m:ctrlPr>
+                    </m:dPr>
+                    <m:e>
+                      <m:sSup>
+                        <m:sSupPr>
+                          <m:ctrlPr>
+                            <w:rPr>
+                              <w:rFonts w:ascii="Cambria Math" w:hAnsi="Cambria Math" w:cs="Times New Roman"/>
+                              <w:i/>
+                              <w:sz w:val="24"/>
+                              <w:szCs w:val="24"/>
+                            </w:rPr>
+                          </m:ctrlPr>
+                        </m:sSupPr>
+                        <m:e>
+                          <m:r>
+                            <w:rPr>
+                              <w:rFonts w:ascii="Cambria Math" w:hAnsi="Cambria Math" w:cs="Times New Roman"/>
+                              <w:sz w:val="24"/>
+                              <w:szCs w:val="24"/>
+                            </w:rPr>
+                            <m:t>x</m:t>
+                          </m:r>
+                        </m:e>
+                        <m:sup>
+                          <m:r>
+                            <w:rPr>
+                              <w:rFonts w:ascii="Cambria Math" w:hAnsi="Cambria Math" w:cs="Times New Roman"/>
+                              <w:sz w:val="24"/>
+                              <w:szCs w:val="24"/>
+                            </w:rPr>
+                            <m:t>n</m:t>
+                          </m:r>
+                        </m:sup>
+                      </m:sSup>
+                    </m:e>
+                  </m:d>
+                </m:e>
+              </m:func>
             </m:e>
-            <m:sup>
-              <m:r>
-                <w:rPr>
-                  <w:rFonts w:ascii="Cambria Math" w:hAnsi="Cambria Math" w:cs="Times New Roman"/>
-                  <w:sz w:val="24"/>
-                  <w:szCs w:val="24"/>
-                </w:rPr>
-                <m:t>n</m:t>
-              </m:r>
-            </m:sup>
-          </m:sSup>
+          </m:nary>
           <m:r>
             <w:rPr>
               <w:rFonts w:ascii="Cambria Math" w:hAnsi="Cambria Math" w:cs="Times New Roman"/>
               <w:sz w:val="24"/>
               <w:szCs w:val="24"/>
             </w:rPr>
-            <m:t xml:space="preserve">= </m:t>
+            <m:t>=</m:t>
+          </m:r>
+          <m:r>
+            <w:rPr>
+              <w:rFonts w:ascii="Cambria Math" w:hAnsi="Cambria Math" w:cs="Times New Roman"/>
+              <w:sz w:val="24"/>
+              <w:szCs w:val="24"/>
+            </w:rPr>
+            <m:t xml:space="preserve"> </m:t>
           </m:r>
           <m:nary>
             <m:naryPr>
@@ -263,24 +346,48 @@
               </m:ctrlPr>
             </m:naryPr>
             <m:sub>
-              <m:r>
-                <w:rPr>
-                  <w:rFonts w:ascii="Cambria Math" w:hAnsi="Cambria Math" w:cs="Times New Roman"/>
-                </w:rPr>
-                <m:t>n</m:t>
-              </m:r>
-              <m:r>
-                <w:rPr>
-                  <w:rFonts w:ascii="Cambria Math" w:hAnsi="Cambria Math" w:cs="Times New Roman"/>
-                </w:rPr>
-                <m:t xml:space="preserve">= </m:t>
-              </m:r>
-              <m:r>
-                <w:rPr>
-                  <w:rFonts w:ascii="Cambria Math" w:hAnsi="Cambria Math" w:cs="Times New Roman"/>
-                </w:rPr>
-                <m:t>∞</m:t>
-              </m:r>
+              <m:d>
+                <m:dPr>
+                  <m:ctrlPr>
+                    <w:rPr>
+                      <w:rFonts w:ascii="Cambria Math" w:hAnsi="Cambria Math" w:cs="Times New Roman"/>
+                      <w:i/>
+                    </w:rPr>
+                  </m:ctrlPr>
+                </m:dPr>
+                <m:e>
+                  <m:r>
+                    <w:rPr>
+                      <w:rFonts w:ascii="Cambria Math" w:hAnsi="Cambria Math" w:cs="Times New Roman"/>
+                    </w:rPr>
+                    <m:t>n</m:t>
+                  </m:r>
+                  <m:r>
+                    <w:rPr>
+                      <w:rFonts w:ascii="Cambria Math" w:hAnsi="Cambria Math" w:cs="Times New Roman"/>
+                    </w:rPr>
+                    <m:t xml:space="preserve"> </m:t>
+                  </m:r>
+                  <m:r>
+                    <w:rPr>
+                      <w:rFonts w:ascii="Cambria Math" w:hAnsi="Cambria Math" w:cs="Times New Roman"/>
+                    </w:rPr>
+                    <m:t>→</m:t>
+                  </m:r>
+                  <m:r>
+                    <w:rPr>
+                      <w:rFonts w:ascii="Cambria Math" w:hAnsi="Cambria Math" w:cs="Times New Roman"/>
+                    </w:rPr>
+                    <m:t xml:space="preserve"> </m:t>
+                  </m:r>
+                  <m:r>
+                    <w:rPr>
+                      <w:rFonts w:ascii="Cambria Math" w:hAnsi="Cambria Math" w:cs="Times New Roman"/>
+                    </w:rPr>
+                    <m:t>∞</m:t>
+                  </m:r>
+                </m:e>
+              </m:d>
             </m:sub>
             <m:sup/>
             <m:e>
@@ -318,12 +425,57 @@
                         <m:t>lim</m:t>
                       </m:r>
                     </m:e>
-                    <m:lim/>
+                    <m:lim>
+                      <m:d>
+                        <m:dPr>
+                          <m:ctrlPr>
+                            <w:rPr>
+                              <w:rFonts w:ascii="Cambria Math" w:hAnsi="Cambria Math" w:cs="Times New Roman"/>
+                              <w:i/>
+                            </w:rPr>
+                          </m:ctrlPr>
+                        </m:dPr>
+                        <m:e>
+                          <m:r>
+                            <w:rPr>
+                              <w:rFonts w:ascii="Cambria Math" w:hAnsi="Cambria Math" w:cs="Times New Roman"/>
+                            </w:rPr>
+                            <m:t>n</m:t>
+                          </m:r>
+                          <m:r>
+                            <w:rPr>
+                              <w:rFonts w:ascii="Cambria Math" w:hAnsi="Cambria Math" w:cs="Times New Roman"/>
+                            </w:rPr>
+                            <m:t xml:space="preserve"> </m:t>
+                          </m:r>
+                          <m:r>
+                            <w:rPr>
+                              <w:rFonts w:ascii="Cambria Math" w:hAnsi="Cambria Math" w:cs="Times New Roman"/>
+                            </w:rPr>
+                            <m:t>→</m:t>
+                          </m:r>
+                          <m:r>
+                            <w:rPr>
+                              <w:rFonts w:ascii="Cambria Math" w:hAnsi="Cambria Math" w:cs="Times New Roman"/>
+                            </w:rPr>
+                            <m:t xml:space="preserve"> </m:t>
+                          </m:r>
+                          <m:r>
+                            <w:rPr>
+                              <w:rFonts w:ascii="Cambria Math" w:hAnsi="Cambria Math" w:cs="Times New Roman"/>
+                            </w:rPr>
+                            <m:t>∞</m:t>
+                          </m:r>
+                        </m:e>
+                      </m:d>
+                    </m:lim>
                   </m:limLow>
                 </m:fName>
                 <m:e>
                   <m:d>
                     <m:dPr>
+                      <m:begChr m:val="{"/>
+                      <m:endChr m:val="}"/>
                       <m:ctrlPr>
                         <w:rPr>
                           <w:rFonts w:ascii="Cambria Math" w:hAnsi="Cambria Math" w:cs="Times New Roman"/>
@@ -444,7 +596,7 @@
                                       <w:sz w:val="24"/>
                                       <w:szCs w:val="24"/>
                                     </w:rPr>
-                                    <m:t>n</m:t>
+                                    <m:t>x</m:t>
                                   </m:r>
                                 </m:sup>
                               </m:sSup>
@@ -472,7 +624,7 @@
 </file>
 
 <file path=word/styles.xml><?xml version="1.0" encoding="utf-8"?>
-<w:styles xmlns:mc="http://schemas.openxmlformats.org/markup-compatibility/2006" xmlns:r="http://schemas.openxmlformats.org/officeDocument/2006/relationships" xmlns:w="http://schemas.openxmlformats.org/wordprocessingml/2006/main" xmlns:w14="http://schemas.microsoft.com/office/word/2010/wordml" xmlns:w15="http://schemas.microsoft.com/office/word/2012/wordml" xmlns:w16cex="http://schemas.microsoft.com/office/word/2018/wordml/cex" xmlns:w16cid="http://schemas.microsoft.com/office/word/2016/wordml/cid" xmlns:w16="http://schemas.microsoft.com/office/word/2018/wordml" xmlns:w16sdtdh="http://schemas.microsoft.com/office/word/2020/wordml/sdtdatahash" xmlns:w16se="http://schemas.microsoft.com/office/word/2015/wordml/symex" mc:Ignorable="w14 w15 w16se w16cid w16 w16cex w16sdtdh">
+<w:styles xmlns:mc="http://schemas.openxmlformats.org/markup-compatibility/2006" xmlns:r="http://schemas.openxmlformats.org/officeDocument/2006/relationships" xmlns:w="http://schemas.openxmlformats.org/wordprocessingml/2006/main" xmlns:w14="http://schemas.microsoft.com/office/word/2010/wordml" xmlns:w15="http://schemas.microsoft.com/office/word/2012/wordml" xmlns:w16cex="http://schemas.microsoft.com/office/word/2018/wordml/cex" xmlns:w16cid="http://schemas.microsoft.com/office/word/2016/wordml/cid" xmlns:w16="http://schemas.microsoft.com/office/word/2018/wordml" xmlns:w16du="http://schemas.microsoft.com/office/word/2023/wordml/word16du" xmlns:w16sdtdh="http://schemas.microsoft.com/office/word/2020/wordml/sdtdatahash" xmlns:w16sdtfl="http://schemas.microsoft.com/office/word/2024/wordml/sdtformatlock" xmlns:w16se="http://schemas.microsoft.com/office/word/2015/wordml/symex" mc:Ignorable="w14 w15 w16se w16cid w16 w16cex w16sdtdh w16sdtfl w16du">
   <w:docDefaults>
     <w:rPrDefault>
       <w:rPr>
@@ -883,11 +1035,11 @@
       <w14:ligatures w14:val="none"/>
     </w:rPr>
   </w:style>
-  <w:style w:type="paragraph" w:styleId="Judul1">
+  <w:style w:type="paragraph" w:styleId="Heading1">
     <w:name w:val="heading 1"/>
     <w:basedOn w:val="Normal"/>
     <w:next w:val="Normal"/>
-    <w:link w:val="Judul1KAR"/>
+    <w:link w:val="Heading1Char"/>
     <w:uiPriority w:val="9"/>
     <w:qFormat/>
     <w:rsid w:val="0073031D"/>
@@ -907,11 +1059,11 @@
       <w14:ligatures w14:val="standardContextual"/>
     </w:rPr>
   </w:style>
-  <w:style w:type="paragraph" w:styleId="Judul2">
+  <w:style w:type="paragraph" w:styleId="Heading2">
     <w:name w:val="heading 2"/>
     <w:basedOn w:val="Normal"/>
     <w:next w:val="Normal"/>
-    <w:link w:val="Judul2KAR"/>
+    <w:link w:val="Heading2Char"/>
     <w:uiPriority w:val="9"/>
     <w:semiHidden/>
     <w:unhideWhenUsed/>
@@ -933,11 +1085,11 @@
       <w14:ligatures w14:val="standardContextual"/>
     </w:rPr>
   </w:style>
-  <w:style w:type="paragraph" w:styleId="Judul3">
+  <w:style w:type="paragraph" w:styleId="Heading3">
     <w:name w:val="heading 3"/>
     <w:basedOn w:val="Normal"/>
     <w:next w:val="Normal"/>
-    <w:link w:val="Judul3KAR"/>
+    <w:link w:val="Heading3Char"/>
     <w:uiPriority w:val="9"/>
     <w:semiHidden/>
     <w:unhideWhenUsed/>
@@ -959,11 +1111,11 @@
       <w14:ligatures w14:val="standardContextual"/>
     </w:rPr>
   </w:style>
-  <w:style w:type="paragraph" w:styleId="Judul4">
+  <w:style w:type="paragraph" w:styleId="Heading4">
     <w:name w:val="heading 4"/>
     <w:basedOn w:val="Normal"/>
     <w:next w:val="Normal"/>
-    <w:link w:val="Judul4KAR"/>
+    <w:link w:val="Heading4Char"/>
     <w:uiPriority w:val="9"/>
     <w:semiHidden/>
     <w:unhideWhenUsed/>
@@ -987,11 +1139,11 @@
       <w14:ligatures w14:val="standardContextual"/>
     </w:rPr>
   </w:style>
-  <w:style w:type="paragraph" w:styleId="Judul5">
+  <w:style w:type="paragraph" w:styleId="Heading5">
     <w:name w:val="heading 5"/>
     <w:basedOn w:val="Normal"/>
     <w:next w:val="Normal"/>
-    <w:link w:val="Judul5KAR"/>
+    <w:link w:val="Heading5Char"/>
     <w:uiPriority w:val="9"/>
     <w:semiHidden/>
     <w:unhideWhenUsed/>
@@ -1013,11 +1165,11 @@
       <w14:ligatures w14:val="standardContextual"/>
     </w:rPr>
   </w:style>
-  <w:style w:type="paragraph" w:styleId="Judul6">
+  <w:style w:type="paragraph" w:styleId="Heading6">
     <w:name w:val="heading 6"/>
     <w:basedOn w:val="Normal"/>
     <w:next w:val="Normal"/>
-    <w:link w:val="Judul6KAR"/>
+    <w:link w:val="Heading6Char"/>
     <w:uiPriority w:val="9"/>
     <w:semiHidden/>
     <w:unhideWhenUsed/>
@@ -1041,11 +1193,11 @@
       <w14:ligatures w14:val="standardContextual"/>
     </w:rPr>
   </w:style>
-  <w:style w:type="paragraph" w:styleId="Judul7">
+  <w:style w:type="paragraph" w:styleId="Heading7">
     <w:name w:val="heading 7"/>
     <w:basedOn w:val="Normal"/>
     <w:next w:val="Normal"/>
-    <w:link w:val="Judul7KAR"/>
+    <w:link w:val="Heading7Char"/>
     <w:uiPriority w:val="9"/>
     <w:semiHidden/>
     <w:unhideWhenUsed/>
@@ -1067,11 +1219,11 @@
       <w14:ligatures w14:val="standardContextual"/>
     </w:rPr>
   </w:style>
-  <w:style w:type="paragraph" w:styleId="Judul8">
+  <w:style w:type="paragraph" w:styleId="Heading8">
     <w:name w:val="heading 8"/>
     <w:basedOn w:val="Normal"/>
     <w:next w:val="Normal"/>
-    <w:link w:val="Judul8KAR"/>
+    <w:link w:val="Heading8Char"/>
     <w:uiPriority w:val="9"/>
     <w:semiHidden/>
     <w:unhideWhenUsed/>
@@ -1095,11 +1247,11 @@
       <w14:ligatures w14:val="standardContextual"/>
     </w:rPr>
   </w:style>
-  <w:style w:type="paragraph" w:styleId="Judul9">
+  <w:style w:type="paragraph" w:styleId="Heading9">
     <w:name w:val="heading 9"/>
     <w:basedOn w:val="Normal"/>
     <w:next w:val="Normal"/>
-    <w:link w:val="Judul9KAR"/>
+    <w:link w:val="Heading9Char"/>
     <w:uiPriority w:val="9"/>
     <w:semiHidden/>
     <w:unhideWhenUsed/>
@@ -1121,13 +1273,13 @@
       <w14:ligatures w14:val="standardContextual"/>
     </w:rPr>
   </w:style>
-  <w:style w:type="character" w:default="1" w:styleId="FontParagrafDefault">
+  <w:style w:type="character" w:default="1" w:styleId="DefaultParagraphFont">
     <w:name w:val="Default Paragraph Font"/>
     <w:uiPriority w:val="1"/>
     <w:semiHidden/>
     <w:unhideWhenUsed/>
   </w:style>
-  <w:style w:type="table" w:default="1" w:styleId="TabelNormal">
+  <w:style w:type="table" w:default="1" w:styleId="TableNormal">
     <w:name w:val="Normal Table"/>
     <w:uiPriority w:val="99"/>
     <w:semiHidden/>
@@ -1142,16 +1294,16 @@
       </w:tblCellMar>
     </w:tblPr>
   </w:style>
-  <w:style w:type="numbering" w:default="1" w:styleId="TidakAdaDaftar">
+  <w:style w:type="numbering" w:default="1" w:styleId="NoList">
     <w:name w:val="No List"/>
     <w:uiPriority w:val="99"/>
     <w:semiHidden/>
     <w:unhideWhenUsed/>
   </w:style>
-  <w:style w:type="character" w:customStyle="1" w:styleId="Judul1KAR">
-    <w:name w:val="Judul 1 KAR"/>
-    <w:basedOn w:val="FontParagrafDefault"/>
-    <w:link w:val="Judul1"/>
+  <w:style w:type="character" w:customStyle="1" w:styleId="Heading1Char">
+    <w:name w:val="Heading 1 Char"/>
+    <w:basedOn w:val="DefaultParagraphFont"/>
+    <w:link w:val="Heading1"/>
     <w:uiPriority w:val="9"/>
     <w:rsid w:val="0073031D"/>
     <w:rPr>
@@ -1161,10 +1313,10 @@
       <w:szCs w:val="40"/>
     </w:rPr>
   </w:style>
-  <w:style w:type="character" w:customStyle="1" w:styleId="Judul2KAR">
-    <w:name w:val="Judul 2 KAR"/>
-    <w:basedOn w:val="FontParagrafDefault"/>
-    <w:link w:val="Judul2"/>
+  <w:style w:type="character" w:customStyle="1" w:styleId="Heading2Char">
+    <w:name w:val="Heading 2 Char"/>
+    <w:basedOn w:val="DefaultParagraphFont"/>
+    <w:link w:val="Heading2"/>
     <w:uiPriority w:val="9"/>
     <w:semiHidden/>
     <w:rsid w:val="0073031D"/>
@@ -1175,10 +1327,10 @@
       <w:szCs w:val="32"/>
     </w:rPr>
   </w:style>
-  <w:style w:type="character" w:customStyle="1" w:styleId="Judul3KAR">
-    <w:name w:val="Judul 3 KAR"/>
-    <w:basedOn w:val="FontParagrafDefault"/>
-    <w:link w:val="Judul3"/>
+  <w:style w:type="character" w:customStyle="1" w:styleId="Heading3Char">
+    <w:name w:val="Heading 3 Char"/>
+    <w:basedOn w:val="DefaultParagraphFont"/>
+    <w:link w:val="Heading3"/>
     <w:uiPriority w:val="9"/>
     <w:semiHidden/>
     <w:rsid w:val="0073031D"/>
@@ -1189,10 +1341,10 @@
       <w:szCs w:val="28"/>
     </w:rPr>
   </w:style>
-  <w:style w:type="character" w:customStyle="1" w:styleId="Judul4KAR">
-    <w:name w:val="Judul 4 KAR"/>
-    <w:basedOn w:val="FontParagrafDefault"/>
-    <w:link w:val="Judul4"/>
+  <w:style w:type="character" w:customStyle="1" w:styleId="Heading4Char">
+    <w:name w:val="Heading 4 Char"/>
+    <w:basedOn w:val="DefaultParagraphFont"/>
+    <w:link w:val="Heading4"/>
     <w:uiPriority w:val="9"/>
     <w:semiHidden/>
     <w:rsid w:val="0073031D"/>
@@ -1203,10 +1355,10 @@
       <w:color w:val="0F4761" w:themeColor="accent1" w:themeShade="BF"/>
     </w:rPr>
   </w:style>
-  <w:style w:type="character" w:customStyle="1" w:styleId="Judul5KAR">
-    <w:name w:val="Judul 5 KAR"/>
-    <w:basedOn w:val="FontParagrafDefault"/>
-    <w:link w:val="Judul5"/>
+  <w:style w:type="character" w:customStyle="1" w:styleId="Heading5Char">
+    <w:name w:val="Heading 5 Char"/>
+    <w:basedOn w:val="DefaultParagraphFont"/>
+    <w:link w:val="Heading5"/>
     <w:uiPriority w:val="9"/>
     <w:semiHidden/>
     <w:rsid w:val="0073031D"/>
@@ -1215,10 +1367,10 @@
       <w:color w:val="0F4761" w:themeColor="accent1" w:themeShade="BF"/>
     </w:rPr>
   </w:style>
-  <w:style w:type="character" w:customStyle="1" w:styleId="Judul6KAR">
-    <w:name w:val="Judul 6 KAR"/>
-    <w:basedOn w:val="FontParagrafDefault"/>
-    <w:link w:val="Judul6"/>
+  <w:style w:type="character" w:customStyle="1" w:styleId="Heading6Char">
+    <w:name w:val="Heading 6 Char"/>
+    <w:basedOn w:val="DefaultParagraphFont"/>
+    <w:link w:val="Heading6"/>
     <w:uiPriority w:val="9"/>
     <w:semiHidden/>
     <w:rsid w:val="0073031D"/>
@@ -1229,10 +1381,10 @@
       <w:color w:val="595959" w:themeColor="text1" w:themeTint="A6"/>
     </w:rPr>
   </w:style>
-  <w:style w:type="character" w:customStyle="1" w:styleId="Judul7KAR">
-    <w:name w:val="Judul 7 KAR"/>
-    <w:basedOn w:val="FontParagrafDefault"/>
-    <w:link w:val="Judul7"/>
+  <w:style w:type="character" w:customStyle="1" w:styleId="Heading7Char">
+    <w:name w:val="Heading 7 Char"/>
+    <w:basedOn w:val="DefaultParagraphFont"/>
+    <w:link w:val="Heading7"/>
     <w:uiPriority w:val="9"/>
     <w:semiHidden/>
     <w:rsid w:val="0073031D"/>
@@ -1241,10 +1393,10 @@
       <w:color w:val="595959" w:themeColor="text1" w:themeTint="A6"/>
     </w:rPr>
   </w:style>
-  <w:style w:type="character" w:customStyle="1" w:styleId="Judul8KAR">
-    <w:name w:val="Judul 8 KAR"/>
-    <w:basedOn w:val="FontParagrafDefault"/>
-    <w:link w:val="Judul8"/>
+  <w:style w:type="character" w:customStyle="1" w:styleId="Heading8Char">
+    <w:name w:val="Heading 8 Char"/>
+    <w:basedOn w:val="DefaultParagraphFont"/>
+    <w:link w:val="Heading8"/>
     <w:uiPriority w:val="9"/>
     <w:semiHidden/>
     <w:rsid w:val="0073031D"/>
@@ -1255,10 +1407,10 @@
       <w:color w:val="272727" w:themeColor="text1" w:themeTint="D8"/>
     </w:rPr>
   </w:style>
-  <w:style w:type="character" w:customStyle="1" w:styleId="Judul9KAR">
-    <w:name w:val="Judul 9 KAR"/>
-    <w:basedOn w:val="FontParagrafDefault"/>
-    <w:link w:val="Judul9"/>
+  <w:style w:type="character" w:customStyle="1" w:styleId="Heading9Char">
+    <w:name w:val="Heading 9 Char"/>
+    <w:basedOn w:val="DefaultParagraphFont"/>
+    <w:link w:val="Heading9"/>
     <w:uiPriority w:val="9"/>
     <w:semiHidden/>
     <w:rsid w:val="0073031D"/>
@@ -1267,11 +1419,11 @@
       <w:color w:val="272727" w:themeColor="text1" w:themeTint="D8"/>
     </w:rPr>
   </w:style>
-  <w:style w:type="paragraph" w:styleId="Judul">
+  <w:style w:type="paragraph" w:styleId="Title">
     <w:name w:val="Title"/>
     <w:basedOn w:val="Normal"/>
     <w:next w:val="Normal"/>
-    <w:link w:val="JudulKAR"/>
+    <w:link w:val="TitleChar"/>
     <w:uiPriority w:val="10"/>
     <w:qFormat/>
     <w:rsid w:val="0073031D"/>
@@ -1289,10 +1441,10 @@
       <w14:ligatures w14:val="standardContextual"/>
     </w:rPr>
   </w:style>
-  <w:style w:type="character" w:customStyle="1" w:styleId="JudulKAR">
-    <w:name w:val="Judul KAR"/>
-    <w:basedOn w:val="FontParagrafDefault"/>
-    <w:link w:val="Judul"/>
+  <w:style w:type="character" w:customStyle="1" w:styleId="TitleChar">
+    <w:name w:val="Title Char"/>
+    <w:basedOn w:val="DefaultParagraphFont"/>
+    <w:link w:val="Title"/>
     <w:uiPriority w:val="10"/>
     <w:rsid w:val="0073031D"/>
     <w:rPr>
@@ -1303,11 +1455,11 @@
       <w:szCs w:val="56"/>
     </w:rPr>
   </w:style>
-  <w:style w:type="paragraph" w:styleId="Subjudul">
+  <w:style w:type="paragraph" w:styleId="Subtitle">
     <w:name w:val="Subtitle"/>
     <w:basedOn w:val="Normal"/>
     <w:next w:val="Normal"/>
-    <w:link w:val="SubjudulKAR"/>
+    <w:link w:val="SubtitleChar"/>
     <w:uiPriority w:val="11"/>
     <w:qFormat/>
     <w:rsid w:val="0073031D"/>
@@ -1328,10 +1480,10 @@
       <w14:ligatures w14:val="standardContextual"/>
     </w:rPr>
   </w:style>
-  <w:style w:type="character" w:customStyle="1" w:styleId="SubjudulKAR">
-    <w:name w:val="Subjudul KAR"/>
-    <w:basedOn w:val="FontParagrafDefault"/>
-    <w:link w:val="Subjudul"/>
+  <w:style w:type="character" w:customStyle="1" w:styleId="SubtitleChar">
+    <w:name w:val="Subtitle Char"/>
+    <w:basedOn w:val="DefaultParagraphFont"/>
+    <w:link w:val="Subtitle"/>
     <w:uiPriority w:val="11"/>
     <w:rsid w:val="0073031D"/>
     <w:rPr>
@@ -1342,11 +1494,11 @@
       <w:szCs w:val="28"/>
     </w:rPr>
   </w:style>
-  <w:style w:type="paragraph" w:styleId="Kutipan">
+  <w:style w:type="paragraph" w:styleId="Quote">
     <w:name w:val="Quote"/>
     <w:basedOn w:val="Normal"/>
     <w:next w:val="Normal"/>
-    <w:link w:val="KutipanKAR"/>
+    <w:link w:val="QuoteChar"/>
     <w:uiPriority w:val="29"/>
     <w:qFormat/>
     <w:rsid w:val="0073031D"/>
@@ -1365,10 +1517,10 @@
       <w14:ligatures w14:val="standardContextual"/>
     </w:rPr>
   </w:style>
-  <w:style w:type="character" w:customStyle="1" w:styleId="KutipanKAR">
-    <w:name w:val="Kutipan KAR"/>
-    <w:basedOn w:val="FontParagrafDefault"/>
-    <w:link w:val="Kutipan"/>
+  <w:style w:type="character" w:customStyle="1" w:styleId="QuoteChar">
+    <w:name w:val="Quote Char"/>
+    <w:basedOn w:val="DefaultParagraphFont"/>
+    <w:link w:val="Quote"/>
     <w:uiPriority w:val="29"/>
     <w:rsid w:val="0073031D"/>
     <w:rPr>
@@ -1377,7 +1529,7 @@
       <w:color w:val="404040" w:themeColor="text1" w:themeTint="BF"/>
     </w:rPr>
   </w:style>
-  <w:style w:type="paragraph" w:styleId="DaftarParagraf">
+  <w:style w:type="paragraph" w:styleId="ListParagraph">
     <w:name w:val="List Paragraph"/>
     <w:basedOn w:val="Normal"/>
     <w:uiPriority w:val="34"/>
@@ -1396,9 +1548,9 @@
       <w14:ligatures w14:val="standardContextual"/>
     </w:rPr>
   </w:style>
-  <w:style w:type="character" w:styleId="PenekananKeras">
+  <w:style w:type="character" w:styleId="IntenseEmphasis">
     <w:name w:val="Intense Emphasis"/>
-    <w:basedOn w:val="FontParagrafDefault"/>
+    <w:basedOn w:val="DefaultParagraphFont"/>
     <w:uiPriority w:val="21"/>
     <w:qFormat/>
     <w:rsid w:val="0073031D"/>
@@ -1408,11 +1560,11 @@
       <w:color w:val="0F4761" w:themeColor="accent1" w:themeShade="BF"/>
     </w:rPr>
   </w:style>
-  <w:style w:type="paragraph" w:styleId="KutipanyangSering">
+  <w:style w:type="paragraph" w:styleId="IntenseQuote">
     <w:name w:val="Intense Quote"/>
     <w:basedOn w:val="Normal"/>
     <w:next w:val="Normal"/>
-    <w:link w:val="KutipanyangSeringKAR"/>
+    <w:link w:val="IntenseQuoteChar"/>
     <w:uiPriority w:val="30"/>
     <w:qFormat/>
     <w:rsid w:val="0073031D"/>
@@ -1436,10 +1588,10 @@
       <w14:ligatures w14:val="standardContextual"/>
     </w:rPr>
   </w:style>
-  <w:style w:type="character" w:customStyle="1" w:styleId="KutipanyangSeringKAR">
-    <w:name w:val="Kutipan yang Sering KAR"/>
-    <w:basedOn w:val="FontParagrafDefault"/>
-    <w:link w:val="KutipanyangSering"/>
+  <w:style w:type="character" w:customStyle="1" w:styleId="IntenseQuoteChar">
+    <w:name w:val="Intense Quote Char"/>
+    <w:basedOn w:val="DefaultParagraphFont"/>
+    <w:link w:val="IntenseQuote"/>
     <w:uiPriority w:val="30"/>
     <w:rsid w:val="0073031D"/>
     <w:rPr>
@@ -1448,9 +1600,9 @@
       <w:color w:val="0F4761" w:themeColor="accent1" w:themeShade="BF"/>
     </w:rPr>
   </w:style>
-  <w:style w:type="character" w:styleId="ReferensiyangSering">
+  <w:style w:type="character" w:styleId="IntenseReference">
     <w:name w:val="Intense Reference"/>
-    <w:basedOn w:val="FontParagrafDefault"/>
+    <w:basedOn w:val="DefaultParagraphFont"/>
     <w:uiPriority w:val="32"/>
     <w:qFormat/>
     <w:rsid w:val="0073031D"/>
@@ -1462,9 +1614,9 @@
       <w:spacing w:val="5"/>
     </w:rPr>
   </w:style>
-  <w:style w:type="character" w:styleId="Tempatpenampungteks">
+  <w:style w:type="character" w:styleId="PlaceholderText">
     <w:name w:val="Placeholder Text"/>
-    <w:basedOn w:val="FontParagrafDefault"/>
+    <w:basedOn w:val="DefaultParagraphFont"/>
     <w:uiPriority w:val="99"/>
     <w:semiHidden/>
     <w:rsid w:val="0073031D"/>

</xml_diff>

<commit_message>
Rumus Perpangkatan Universal 2.0 || (08:40 (W . I . B[Waktu Indonesia bagian Barat]), 23/12/2025), Batam, Kepulauan Riau, Indonesia || #LAWANPEMERINTAHANINDONESIAKORUPPENINDASRAKYATINDONESIADENGANPENGETAHUAN #WANGSANUSANTARABERSATU #BHINNEKATUNGGALIKA #HIDUPMAHASISWA #HIDUPRAKYATINDONESIA #MENCERDASKANKEHIDUPANBANGSA
Rumus Perpangkatan Universal 2.0 || (08:40 (W . I . B[Waktu Indonesia bagian Barat]), 23/12/2025), Batam, Kepulauan Riau, Indonesia || #LAWANPEMERINTAHANINDONESIAKORUPPENINDASRAKYATINDONESIADENGANPENGETAHUAN #WANGSANUSANTARABERSATU #BHINNEKATUNGGALIKA #HIDUPMAHASISWA #HIDUPRAKYATINDONESIA #MENCERDASKANKEHIDUPANBANGSA
</commit_message>
<xml_diff>
--- a/Rumus Perpangkatan Universal 2.0.docs.docx
+++ b/Rumus Perpangkatan Universal 2.0.docs.docx
@@ -1,6 +1,6 @@
 
 <file path=word/document.xml><?xml version="1.0" encoding="utf-8"?>
-<w:document xmlns:wpc="http://schemas.microsoft.com/office/word/2010/wordprocessingCanvas" xmlns:cx="http://schemas.microsoft.com/office/drawing/2014/chartex" xmlns:cx1="http://schemas.microsoft.com/office/drawing/2015/9/8/chartex" xmlns:cx2="http://schemas.microsoft.com/office/drawing/2015/10/21/chartex" xmlns:cx3="http://schemas.microsoft.com/office/drawing/2016/5/9/chartex" xmlns:cx4="http://schemas.microsoft.com/office/drawing/2016/5/10/chartex" xmlns:cx5="http://schemas.microsoft.com/office/drawing/2016/5/11/chartex" xmlns:cx6="http://schemas.microsoft.com/office/drawing/2016/5/12/chartex" xmlns:cx7="http://schemas.microsoft.com/office/drawing/2016/5/13/chartex" xmlns:cx8="http://schemas.microsoft.com/office/drawing/2016/5/14/chartex" xmlns:mc="http://schemas.openxmlformats.org/markup-compatibility/2006" xmlns:aink="http://schemas.microsoft.com/office/drawing/2016/ink" xmlns:am3d="http://schemas.microsoft.com/office/drawing/2017/model3d" xmlns:o="urn:schemas-microsoft-com:office:office" xmlns:oel="http://schemas.microsoft.com/office/2019/extlst" xmlns:r="http://schemas.openxmlformats.org/officeDocument/2006/relationships" xmlns:m="http://schemas.openxmlformats.org/officeDocument/2006/math" xmlns:v="urn:schemas-microsoft-com:vml" xmlns:wp14="http://schemas.microsoft.com/office/word/2010/wordprocessingDrawing" xmlns:wp="http://schemas.openxmlformats.org/drawingml/2006/wordprocessingDrawing" xmlns:w10="urn:schemas-microsoft-com:office:word" xmlns:w="http://schemas.openxmlformats.org/wordprocessingml/2006/main" xmlns:w14="http://schemas.microsoft.com/office/word/2010/wordml" xmlns:w15="http://schemas.microsoft.com/office/word/2012/wordml" xmlns:w16cex="http://schemas.microsoft.com/office/word/2018/wordml/cex" xmlns:w16cid="http://schemas.microsoft.com/office/word/2016/wordml/cid" xmlns:w16="http://schemas.microsoft.com/office/word/2018/wordml" xmlns:w16du="http://schemas.microsoft.com/office/word/2023/wordml/word16du" xmlns:w16sdtdh="http://schemas.microsoft.com/office/word/2020/wordml/sdtdatahash" xmlns:w16sdtfl="http://schemas.microsoft.com/office/word/2024/wordml/sdtformatlock" xmlns:w16se="http://schemas.microsoft.com/office/word/2015/wordml/symex" xmlns:wpg="http://schemas.microsoft.com/office/word/2010/wordprocessingGroup" xmlns:wpi="http://schemas.microsoft.com/office/word/2010/wordprocessingInk" xmlns:wne="http://schemas.microsoft.com/office/word/2006/wordml" xmlns:wps="http://schemas.microsoft.com/office/word/2010/wordprocessingShape" mc:Ignorable="w14 w15 w16se w16cid w16 w16cex w16sdtdh w16sdtfl w16du wp14">
+<w:document xmlns:wpc="http://schemas.microsoft.com/office/word/2010/wordprocessingCanvas" xmlns:cx="http://schemas.microsoft.com/office/drawing/2014/chartex" xmlns:cx1="http://schemas.microsoft.com/office/drawing/2015/9/8/chartex" xmlns:cx2="http://schemas.microsoft.com/office/drawing/2015/10/21/chartex" xmlns:cx3="http://schemas.microsoft.com/office/drawing/2016/5/9/chartex" xmlns:cx4="http://schemas.microsoft.com/office/drawing/2016/5/10/chartex" xmlns:cx5="http://schemas.microsoft.com/office/drawing/2016/5/11/chartex" xmlns:cx6="http://schemas.microsoft.com/office/drawing/2016/5/12/chartex" xmlns:cx7="http://schemas.microsoft.com/office/drawing/2016/5/13/chartex" xmlns:cx8="http://schemas.microsoft.com/office/drawing/2016/5/14/chartex" xmlns:mc="http://schemas.openxmlformats.org/markup-compatibility/2006" xmlns:aink="http://schemas.microsoft.com/office/drawing/2016/ink" xmlns:am3d="http://schemas.microsoft.com/office/drawing/2017/model3d" xmlns:o="urn:schemas-microsoft-com:office:office" xmlns:oel="http://schemas.microsoft.com/office/2019/extlst" xmlns:r="http://schemas.openxmlformats.org/officeDocument/2006/relationships" xmlns:m="http://schemas.openxmlformats.org/officeDocument/2006/math" xmlns:v="urn:schemas-microsoft-com:vml" xmlns:wp14="http://schemas.microsoft.com/office/word/2010/wordprocessingDrawing" xmlns:wp="http://schemas.openxmlformats.org/drawingml/2006/wordprocessingDrawing" xmlns:w10="urn:schemas-microsoft-com:office:word" xmlns:w="http://schemas.openxmlformats.org/wordprocessingml/2006/main" xmlns:w14="http://schemas.microsoft.com/office/word/2010/wordml" xmlns:w15="http://schemas.microsoft.com/office/word/2012/wordml" xmlns:w16cex="http://schemas.microsoft.com/office/word/2018/wordml/cex" xmlns:w16cid="http://schemas.microsoft.com/office/word/2016/wordml/cid" xmlns:w16="http://schemas.microsoft.com/office/word/2018/wordml" xmlns:w16sdtdh="http://schemas.microsoft.com/office/word/2020/wordml/sdtdatahash" xmlns:w16se="http://schemas.microsoft.com/office/word/2015/wordml/symex" xmlns:wpg="http://schemas.microsoft.com/office/word/2010/wordprocessingGroup" xmlns:wpi="http://schemas.microsoft.com/office/word/2010/wordprocessingInk" xmlns:wne="http://schemas.microsoft.com/office/word/2006/wordml" xmlns:wps="http://schemas.microsoft.com/office/word/2010/wordprocessingShape" mc:Ignorable="w14 w15 w16se w16cid w16 w16cex w16sdtdh wp14">
   <w:body>
     <w:p>
       <w:pPr>
@@ -69,6 +69,7 @@
           <w:lang w:val="id-ID"/>
         </w:rPr>
       </w:pPr>
+      <w:proofErr w:type="spellStart"/>
       <w:r>
         <w:rPr>
           <w:rFonts w:ascii="Times New Roman" w:eastAsiaTheme="minorEastAsia" w:hAnsi="Times New Roman" w:cs="Times New Roman"/>
@@ -76,7 +77,37 @@
           <w:szCs w:val="24"/>
           <w:lang w:val="id-ID"/>
         </w:rPr>
-        <w:t>by : Samuel Hasiholan Omega Purba, S. Tr. T.</w:t>
+        <w:t>by</w:t>
+      </w:r>
+      <w:proofErr w:type="spellEnd"/>
+      <w:r>
+        <w:rPr>
+          <w:rFonts w:ascii="Times New Roman" w:eastAsiaTheme="minorEastAsia" w:hAnsi="Times New Roman" w:cs="Times New Roman"/>
+          <w:sz w:val="24"/>
+          <w:szCs w:val="24"/>
+          <w:lang w:val="id-ID"/>
+        </w:rPr>
+        <w:t xml:space="preserve"> : Samuel Hasiholan Omega Purba, S. </w:t>
+      </w:r>
+      <w:proofErr w:type="spellStart"/>
+      <w:r>
+        <w:rPr>
+          <w:rFonts w:ascii="Times New Roman" w:eastAsiaTheme="minorEastAsia" w:hAnsi="Times New Roman" w:cs="Times New Roman"/>
+          <w:sz w:val="24"/>
+          <w:szCs w:val="24"/>
+          <w:lang w:val="id-ID"/>
+        </w:rPr>
+        <w:t>Tr</w:t>
+      </w:r>
+      <w:proofErr w:type="spellEnd"/>
+      <w:r>
+        <w:rPr>
+          <w:rFonts w:ascii="Times New Roman" w:eastAsiaTheme="minorEastAsia" w:hAnsi="Times New Roman" w:cs="Times New Roman"/>
+          <w:sz w:val="24"/>
+          <w:szCs w:val="24"/>
+          <w:lang w:val="id-ID"/>
+        </w:rPr>
+        <w:t>. T.</w:t>
       </w:r>
     </w:p>
     <w:p>
@@ -111,6 +142,7 @@
           <w:lang w:val="id-ID"/>
         </w:rPr>
       </w:pPr>
+      <w:proofErr w:type="spellStart"/>
       <w:r>
         <w:rPr>
           <w:rFonts w:ascii="Times New Roman" w:eastAsiaTheme="minorEastAsia" w:hAnsi="Times New Roman" w:cs="Times New Roman"/>
@@ -118,7 +150,17 @@
           <w:szCs w:val="24"/>
           <w:lang w:val="id-ID"/>
         </w:rPr>
-        <w:t>Prodi Teknik Robotika dan Kecerdasan buatan</w:t>
+        <w:t>Prodi</w:t>
+      </w:r>
+      <w:proofErr w:type="spellEnd"/>
+      <w:r>
+        <w:rPr>
+          <w:rFonts w:ascii="Times New Roman" w:eastAsiaTheme="minorEastAsia" w:hAnsi="Times New Roman" w:cs="Times New Roman"/>
+          <w:sz w:val="24"/>
+          <w:szCs w:val="24"/>
+          <w:lang w:val="id-ID"/>
+        </w:rPr>
+        <w:t xml:space="preserve"> Teknik Robotika dan Kecerdasan buatan</w:t>
       </w:r>
     </w:p>
     <w:p>
@@ -170,171 +212,6 @@
             <m:naryPr>
               <m:chr m:val="∑"/>
               <m:limLoc m:val="undOvr"/>
-              <m:subHide m:val="1"/>
-              <m:supHide m:val="1"/>
-              <m:ctrlPr>
-                <w:rPr>
-                  <w:rFonts w:ascii="Cambria Math" w:hAnsi="Cambria Math" w:cs="Times New Roman"/>
-                  <w:i/>
-                  <w:sz w:val="24"/>
-                  <w:szCs w:val="24"/>
-                </w:rPr>
-              </m:ctrlPr>
-            </m:naryPr>
-            <m:sub/>
-            <m:sup/>
-            <m:e>
-              <m:func>
-                <m:funcPr>
-                  <m:ctrlPr>
-                    <w:rPr>
-                      <w:rFonts w:ascii="Cambria Math" w:hAnsi="Cambria Math" w:cs="Times New Roman"/>
-                      <w:i/>
-                      <w:sz w:val="24"/>
-                      <w:szCs w:val="24"/>
-                    </w:rPr>
-                  </m:ctrlPr>
-                </m:funcPr>
-                <m:fName>
-                  <m:limLow>
-                    <m:limLowPr>
-                      <m:ctrlPr>
-                        <w:rPr>
-                          <w:rFonts w:ascii="Cambria Math" w:hAnsi="Cambria Math" w:cs="Times New Roman"/>
-                          <w:i/>
-                          <w:sz w:val="24"/>
-                          <w:szCs w:val="24"/>
-                        </w:rPr>
-                      </m:ctrlPr>
-                    </m:limLowPr>
-                    <m:e>
-                      <m:r>
-                        <m:rPr>
-                          <m:sty m:val="p"/>
-                        </m:rPr>
-                        <w:rPr>
-                          <w:rFonts w:ascii="Cambria Math" w:hAnsi="Cambria Math" w:cs="Times New Roman"/>
-                        </w:rPr>
-                        <m:t>lim</m:t>
-                      </m:r>
-                    </m:e>
-                    <m:lim>
-                      <m:d>
-                        <m:dPr>
-                          <m:ctrlPr>
-                            <w:rPr>
-                              <w:rFonts w:ascii="Cambria Math" w:hAnsi="Cambria Math" w:cs="Times New Roman"/>
-                              <w:i/>
-                            </w:rPr>
-                          </m:ctrlPr>
-                        </m:dPr>
-                        <m:e>
-                          <m:r>
-                            <w:rPr>
-                              <w:rFonts w:ascii="Cambria Math" w:hAnsi="Cambria Math" w:cs="Times New Roman"/>
-                            </w:rPr>
-                            <m:t>n</m:t>
-                          </m:r>
-                          <m:r>
-                            <w:rPr>
-                              <w:rFonts w:ascii="Cambria Math" w:hAnsi="Cambria Math" w:cs="Times New Roman"/>
-                            </w:rPr>
-                            <m:t xml:space="preserve"> </m:t>
-                          </m:r>
-                          <m:r>
-                            <w:rPr>
-                              <w:rFonts w:ascii="Cambria Math" w:hAnsi="Cambria Math" w:cs="Times New Roman"/>
-                            </w:rPr>
-                            <m:t>→</m:t>
-                          </m:r>
-                          <m:r>
-                            <w:rPr>
-                              <w:rFonts w:ascii="Cambria Math" w:hAnsi="Cambria Math" w:cs="Times New Roman"/>
-                            </w:rPr>
-                            <m:t xml:space="preserve"> </m:t>
-                          </m:r>
-                          <m:r>
-                            <w:rPr>
-                              <w:rFonts w:ascii="Cambria Math" w:hAnsi="Cambria Math" w:cs="Times New Roman"/>
-                            </w:rPr>
-                            <m:t>∞</m:t>
-                          </m:r>
-                        </m:e>
-                      </m:d>
-                    </m:lim>
-                  </m:limLow>
-                </m:fName>
-                <m:e>
-                  <m:d>
-                    <m:dPr>
-                      <m:ctrlPr>
-                        <w:rPr>
-                          <w:rFonts w:ascii="Cambria Math" w:hAnsi="Cambria Math" w:cs="Times New Roman"/>
-                          <w:i/>
-                          <w:sz w:val="24"/>
-                          <w:szCs w:val="24"/>
-                        </w:rPr>
-                      </m:ctrlPr>
-                    </m:dPr>
-                    <m:e>
-                      <m:sSup>
-                        <m:sSupPr>
-                          <m:ctrlPr>
-                            <w:rPr>
-                              <w:rFonts w:ascii="Cambria Math" w:hAnsi="Cambria Math" w:cs="Times New Roman"/>
-                              <w:i/>
-                              <w:sz w:val="24"/>
-                              <w:szCs w:val="24"/>
-                            </w:rPr>
-                          </m:ctrlPr>
-                        </m:sSupPr>
-                        <m:e>
-                          <m:r>
-                            <w:rPr>
-                              <w:rFonts w:ascii="Cambria Math" w:hAnsi="Cambria Math" w:cs="Times New Roman"/>
-                              <w:sz w:val="24"/>
-                              <w:szCs w:val="24"/>
-                            </w:rPr>
-                            <m:t>x</m:t>
-                          </m:r>
-                        </m:e>
-                        <m:sup>
-                          <m:r>
-                            <w:rPr>
-                              <w:rFonts w:ascii="Cambria Math" w:hAnsi="Cambria Math" w:cs="Times New Roman"/>
-                              <w:sz w:val="24"/>
-                              <w:szCs w:val="24"/>
-                            </w:rPr>
-                            <m:t>n</m:t>
-                          </m:r>
-                        </m:sup>
-                      </m:sSup>
-                    </m:e>
-                  </m:d>
-                </m:e>
-              </m:func>
-            </m:e>
-          </m:nary>
-          <m:r>
-            <w:rPr>
-              <w:rFonts w:ascii="Cambria Math" w:hAnsi="Cambria Math" w:cs="Times New Roman"/>
-              <w:sz w:val="24"/>
-              <w:szCs w:val="24"/>
-            </w:rPr>
-            <m:t>=</m:t>
-          </m:r>
-          <m:r>
-            <w:rPr>
-              <w:rFonts w:ascii="Cambria Math" w:hAnsi="Cambria Math" w:cs="Times New Roman"/>
-              <w:sz w:val="24"/>
-              <w:szCs w:val="24"/>
-            </w:rPr>
-            <m:t xml:space="preserve"> </m:t>
-          </m:r>
-          <m:nary>
-            <m:naryPr>
-              <m:chr m:val="∑"/>
-              <m:limLoc m:val="undOvr"/>
               <m:supHide m:val="1"/>
               <m:ctrlPr>
                 <w:rPr>
@@ -366,25 +243,13 @@
                     <w:rPr>
                       <w:rFonts w:ascii="Cambria Math" w:hAnsi="Cambria Math" w:cs="Times New Roman"/>
                     </w:rPr>
-                    <m:t xml:space="preserve"> </m:t>
+                    <m:t xml:space="preserve"> →</m:t>
                   </m:r>
                   <m:r>
                     <w:rPr>
                       <w:rFonts w:ascii="Cambria Math" w:hAnsi="Cambria Math" w:cs="Times New Roman"/>
                     </w:rPr>
-                    <m:t>→</m:t>
-                  </m:r>
-                  <m:r>
-                    <w:rPr>
-                      <w:rFonts w:ascii="Cambria Math" w:hAnsi="Cambria Math" w:cs="Times New Roman"/>
-                    </w:rPr>
-                    <m:t xml:space="preserve"> </m:t>
-                  </m:r>
-                  <m:r>
-                    <w:rPr>
-                      <w:rFonts w:ascii="Cambria Math" w:hAnsi="Cambria Math" w:cs="Times New Roman"/>
-                    </w:rPr>
-                    <m:t>∞</m:t>
+                    <m:t xml:space="preserve"> ∞</m:t>
                   </m:r>
                 </m:e>
               </m:d>
@@ -440,31 +305,7 @@
                             <w:rPr>
                               <w:rFonts w:ascii="Cambria Math" w:hAnsi="Cambria Math" w:cs="Times New Roman"/>
                             </w:rPr>
-                            <m:t>n</m:t>
-                          </m:r>
-                          <m:r>
-                            <w:rPr>
-                              <w:rFonts w:ascii="Cambria Math" w:hAnsi="Cambria Math" w:cs="Times New Roman"/>
-                            </w:rPr>
-                            <m:t xml:space="preserve"> </m:t>
-                          </m:r>
-                          <m:r>
-                            <w:rPr>
-                              <w:rFonts w:ascii="Cambria Math" w:hAnsi="Cambria Math" w:cs="Times New Roman"/>
-                            </w:rPr>
-                            <m:t>→</m:t>
-                          </m:r>
-                          <m:r>
-                            <w:rPr>
-                              <w:rFonts w:ascii="Cambria Math" w:hAnsi="Cambria Math" w:cs="Times New Roman"/>
-                            </w:rPr>
-                            <m:t xml:space="preserve"> </m:t>
-                          </m:r>
-                          <m:r>
-                            <w:rPr>
-                              <w:rFonts w:ascii="Cambria Math" w:hAnsi="Cambria Math" w:cs="Times New Roman"/>
-                            </w:rPr>
-                            <m:t>∞</m:t>
+                            <m:t>n → ∞</m:t>
                           </m:r>
                         </m:e>
                       </m:d>
@@ -474,8 +315,157 @@
                 <m:e>
                   <m:d>
                     <m:dPr>
-                      <m:begChr m:val="{"/>
-                      <m:endChr m:val="}"/>
+                      <m:ctrlPr>
+                        <w:rPr>
+                          <w:rFonts w:ascii="Cambria Math" w:hAnsi="Cambria Math" w:cs="Times New Roman"/>
+                          <w:i/>
+                          <w:sz w:val="24"/>
+                          <w:szCs w:val="24"/>
+                        </w:rPr>
+                      </m:ctrlPr>
+                    </m:dPr>
+                    <m:e>
+                      <m:sSup>
+                        <m:sSupPr>
+                          <m:ctrlPr>
+                            <w:rPr>
+                              <w:rFonts w:ascii="Cambria Math" w:eastAsiaTheme="minorEastAsia" w:hAnsi="Cambria Math" w:cs="Times New Roman"/>
+                              <w:i/>
+                              <w:sz w:val="24"/>
+                              <w:szCs w:val="24"/>
+                            </w:rPr>
+                          </m:ctrlPr>
+                        </m:sSupPr>
+                        <m:e>
+                          <m:r>
+                            <w:rPr>
+                              <w:rFonts w:ascii="Cambria Math" w:eastAsiaTheme="minorEastAsia" w:hAnsi="Cambria Math" w:cs="Times New Roman"/>
+                              <w:sz w:val="24"/>
+                              <w:szCs w:val="24"/>
+                            </w:rPr>
+                            <m:t>x</m:t>
+                          </m:r>
+                        </m:e>
+                        <m:sup>
+                          <m:r>
+                            <w:rPr>
+                              <w:rFonts w:ascii="Cambria Math" w:eastAsiaTheme="minorEastAsia" w:hAnsi="Cambria Math" w:cs="Times New Roman"/>
+                              <w:sz w:val="24"/>
+                              <w:szCs w:val="24"/>
+                            </w:rPr>
+                            <m:t>n</m:t>
+                          </m:r>
+                        </m:sup>
+                      </m:sSup>
+                    </m:e>
+                  </m:d>
+                </m:e>
+              </m:func>
+            </m:e>
+          </m:nary>
+          <m:r>
+            <w:rPr>
+              <w:rFonts w:ascii="Cambria Math" w:hAnsi="Cambria Math" w:cs="Times New Roman"/>
+              <w:sz w:val="24"/>
+              <w:szCs w:val="24"/>
+            </w:rPr>
+            <m:t xml:space="preserve">= </m:t>
+          </m:r>
+          <m:nary>
+            <m:naryPr>
+              <m:chr m:val="∑"/>
+              <m:limLoc m:val="undOvr"/>
+              <m:supHide m:val="1"/>
+              <m:ctrlPr>
+                <w:rPr>
+                  <w:rFonts w:ascii="Cambria Math" w:hAnsi="Cambria Math" w:cs="Times New Roman"/>
+                  <w:i/>
+                  <w:sz w:val="24"/>
+                  <w:szCs w:val="24"/>
+                </w:rPr>
+              </m:ctrlPr>
+            </m:naryPr>
+            <m:sub>
+              <m:d>
+                <m:dPr>
+                  <m:ctrlPr>
+                    <w:rPr>
+                      <w:rFonts w:ascii="Cambria Math" w:hAnsi="Cambria Math" w:cs="Times New Roman"/>
+                      <w:i/>
+                    </w:rPr>
+                  </m:ctrlPr>
+                </m:dPr>
+                <m:e>
+                  <m:r>
+                    <w:rPr>
+                      <w:rFonts w:ascii="Cambria Math" w:hAnsi="Cambria Math" w:cs="Times New Roman"/>
+                    </w:rPr>
+                    <m:t>n → ∞</m:t>
+                  </m:r>
+                </m:e>
+              </m:d>
+            </m:sub>
+            <m:sup/>
+            <m:e>
+              <m:func>
+                <m:funcPr>
+                  <m:ctrlPr>
+                    <w:rPr>
+                      <w:rFonts w:ascii="Cambria Math" w:hAnsi="Cambria Math" w:cs="Times New Roman"/>
+                      <w:i/>
+                      <w:sz w:val="24"/>
+                      <w:szCs w:val="24"/>
+                    </w:rPr>
+                  </m:ctrlPr>
+                </m:funcPr>
+                <m:fName>
+                  <m:limLow>
+                    <m:limLowPr>
+                      <m:ctrlPr>
+                        <w:rPr>
+                          <w:rFonts w:ascii="Cambria Math" w:hAnsi="Cambria Math" w:cs="Times New Roman"/>
+                          <w:i/>
+                          <w:sz w:val="24"/>
+                          <w:szCs w:val="24"/>
+                        </w:rPr>
+                      </m:ctrlPr>
+                    </m:limLowPr>
+                    <m:e>
+                      <m:r>
+                        <m:rPr>
+                          <m:sty m:val="p"/>
+                        </m:rPr>
+                        <w:rPr>
+                          <w:rFonts w:ascii="Cambria Math" w:hAnsi="Cambria Math" w:cs="Times New Roman"/>
+                        </w:rPr>
+                        <m:t>lim</m:t>
+                      </m:r>
+                    </m:e>
+                    <m:lim>
+                      <m:d>
+                        <m:dPr>
+                          <m:ctrlPr>
+                            <w:rPr>
+                              <w:rFonts w:ascii="Cambria Math" w:hAnsi="Cambria Math" w:cs="Times New Roman"/>
+                              <w:i/>
+                            </w:rPr>
+                          </m:ctrlPr>
+                        </m:dPr>
+                        <m:e>
+                          <m:r>
+                            <w:rPr>
+                              <w:rFonts w:ascii="Cambria Math" w:hAnsi="Cambria Math" w:cs="Times New Roman"/>
+                            </w:rPr>
+                            <m:t>n → ∞</m:t>
+                          </m:r>
+                        </m:e>
+                      </m:d>
+                    </m:lim>
+                  </m:limLow>
+                </m:fName>
+                <m:e>
+                  <m:d>
+                    <m:dPr>
                       <m:ctrlPr>
                         <w:rPr>
                           <w:rFonts w:ascii="Cambria Math" w:hAnsi="Cambria Math" w:cs="Times New Roman"/>
@@ -537,7 +527,61 @@
                           <w:sz w:val="24"/>
                           <w:szCs w:val="24"/>
                         </w:rPr>
-                        <m:t xml:space="preserve"> x- </m:t>
+                        <m:t xml:space="preserve"> </m:t>
+                      </m:r>
+                      <m:d>
+                        <m:dPr>
+                          <m:ctrlPr>
+                            <w:rPr>
+                              <w:rFonts w:ascii="Cambria Math" w:eastAsiaTheme="minorEastAsia" w:hAnsi="Cambria Math" w:cs="Times New Roman"/>
+                              <w:i/>
+                              <w:sz w:val="24"/>
+                              <w:szCs w:val="24"/>
+                            </w:rPr>
+                          </m:ctrlPr>
+                        </m:dPr>
+                        <m:e>
+                          <m:sSup>
+                            <m:sSupPr>
+                              <m:ctrlPr>
+                                <w:rPr>
+                                  <w:rFonts w:ascii="Cambria Math" w:eastAsiaTheme="minorEastAsia" w:hAnsi="Cambria Math" w:cs="Times New Roman"/>
+                                  <w:i/>
+                                  <w:sz w:val="24"/>
+                                  <w:szCs w:val="24"/>
+                                </w:rPr>
+                              </m:ctrlPr>
+                            </m:sSupPr>
+                            <m:e>
+                              <m:r>
+                                <w:rPr>
+                                  <w:rFonts w:ascii="Cambria Math" w:eastAsiaTheme="minorEastAsia" w:hAnsi="Cambria Math" w:cs="Times New Roman"/>
+                                  <w:sz w:val="24"/>
+                                  <w:szCs w:val="24"/>
+                                </w:rPr>
+                                <m:t>x</m:t>
+                              </m:r>
+                            </m:e>
+                            <m:sup>
+                              <m:r>
+                                <w:rPr>
+                                  <w:rFonts w:ascii="Cambria Math" w:eastAsiaTheme="minorEastAsia" w:hAnsi="Cambria Math" w:cs="Times New Roman"/>
+                                  <w:sz w:val="24"/>
+                                  <w:szCs w:val="24"/>
+                                </w:rPr>
+                                <m:t>n</m:t>
+                              </m:r>
+                            </m:sup>
+                          </m:sSup>
+                        </m:e>
+                      </m:d>
+                      <m:r>
+                        <w:rPr>
+                          <w:rFonts w:ascii="Cambria Math" w:eastAsiaTheme="minorEastAsia" w:hAnsi="Cambria Math" w:cs="Times New Roman"/>
+                          <w:sz w:val="24"/>
+                          <w:szCs w:val="24"/>
+                        </w:rPr>
+                        <m:t xml:space="preserve">- </m:t>
                       </m:r>
                       <m:nary>
                         <m:naryPr>
@@ -624,7 +668,7 @@
 </file>
 
 <file path=word/styles.xml><?xml version="1.0" encoding="utf-8"?>
-<w:styles xmlns:mc="http://schemas.openxmlformats.org/markup-compatibility/2006" xmlns:r="http://schemas.openxmlformats.org/officeDocument/2006/relationships" xmlns:w="http://schemas.openxmlformats.org/wordprocessingml/2006/main" xmlns:w14="http://schemas.microsoft.com/office/word/2010/wordml" xmlns:w15="http://schemas.microsoft.com/office/word/2012/wordml" xmlns:w16cex="http://schemas.microsoft.com/office/word/2018/wordml/cex" xmlns:w16cid="http://schemas.microsoft.com/office/word/2016/wordml/cid" xmlns:w16="http://schemas.microsoft.com/office/word/2018/wordml" xmlns:w16du="http://schemas.microsoft.com/office/word/2023/wordml/word16du" xmlns:w16sdtdh="http://schemas.microsoft.com/office/word/2020/wordml/sdtdatahash" xmlns:w16sdtfl="http://schemas.microsoft.com/office/word/2024/wordml/sdtformatlock" xmlns:w16se="http://schemas.microsoft.com/office/word/2015/wordml/symex" mc:Ignorable="w14 w15 w16se w16cid w16 w16cex w16sdtdh w16sdtfl w16du">
+<w:styles xmlns:mc="http://schemas.openxmlformats.org/markup-compatibility/2006" xmlns:r="http://schemas.openxmlformats.org/officeDocument/2006/relationships" xmlns:w="http://schemas.openxmlformats.org/wordprocessingml/2006/main" xmlns:w14="http://schemas.microsoft.com/office/word/2010/wordml" xmlns:w15="http://schemas.microsoft.com/office/word/2012/wordml" xmlns:w16cex="http://schemas.microsoft.com/office/word/2018/wordml/cex" xmlns:w16cid="http://schemas.microsoft.com/office/word/2016/wordml/cid" xmlns:w16="http://schemas.microsoft.com/office/word/2018/wordml" xmlns:w16sdtdh="http://schemas.microsoft.com/office/word/2020/wordml/sdtdatahash" xmlns:w16se="http://schemas.microsoft.com/office/word/2015/wordml/symex" mc:Ignorable="w14 w15 w16se w16cid w16 w16cex w16sdtdh">
   <w:docDefaults>
     <w:rPrDefault>
       <w:rPr>
@@ -1035,11 +1079,11 @@
       <w14:ligatures w14:val="none"/>
     </w:rPr>
   </w:style>
-  <w:style w:type="paragraph" w:styleId="Heading1">
+  <w:style w:type="paragraph" w:styleId="Judul1">
     <w:name w:val="heading 1"/>
     <w:basedOn w:val="Normal"/>
     <w:next w:val="Normal"/>
-    <w:link w:val="Heading1Char"/>
+    <w:link w:val="Judul1KAR"/>
     <w:uiPriority w:val="9"/>
     <w:qFormat/>
     <w:rsid w:val="0073031D"/>
@@ -1059,11 +1103,11 @@
       <w14:ligatures w14:val="standardContextual"/>
     </w:rPr>
   </w:style>
-  <w:style w:type="paragraph" w:styleId="Heading2">
+  <w:style w:type="paragraph" w:styleId="Judul2">
     <w:name w:val="heading 2"/>
     <w:basedOn w:val="Normal"/>
     <w:next w:val="Normal"/>
-    <w:link w:val="Heading2Char"/>
+    <w:link w:val="Judul2KAR"/>
     <w:uiPriority w:val="9"/>
     <w:semiHidden/>
     <w:unhideWhenUsed/>
@@ -1085,11 +1129,11 @@
       <w14:ligatures w14:val="standardContextual"/>
     </w:rPr>
   </w:style>
-  <w:style w:type="paragraph" w:styleId="Heading3">
+  <w:style w:type="paragraph" w:styleId="Judul3">
     <w:name w:val="heading 3"/>
     <w:basedOn w:val="Normal"/>
     <w:next w:val="Normal"/>
-    <w:link w:val="Heading3Char"/>
+    <w:link w:val="Judul3KAR"/>
     <w:uiPriority w:val="9"/>
     <w:semiHidden/>
     <w:unhideWhenUsed/>
@@ -1111,11 +1155,11 @@
       <w14:ligatures w14:val="standardContextual"/>
     </w:rPr>
   </w:style>
-  <w:style w:type="paragraph" w:styleId="Heading4">
+  <w:style w:type="paragraph" w:styleId="Judul4">
     <w:name w:val="heading 4"/>
     <w:basedOn w:val="Normal"/>
     <w:next w:val="Normal"/>
-    <w:link w:val="Heading4Char"/>
+    <w:link w:val="Judul4KAR"/>
     <w:uiPriority w:val="9"/>
     <w:semiHidden/>
     <w:unhideWhenUsed/>
@@ -1139,11 +1183,11 @@
       <w14:ligatures w14:val="standardContextual"/>
     </w:rPr>
   </w:style>
-  <w:style w:type="paragraph" w:styleId="Heading5">
+  <w:style w:type="paragraph" w:styleId="Judul5">
     <w:name w:val="heading 5"/>
     <w:basedOn w:val="Normal"/>
     <w:next w:val="Normal"/>
-    <w:link w:val="Heading5Char"/>
+    <w:link w:val="Judul5KAR"/>
     <w:uiPriority w:val="9"/>
     <w:semiHidden/>
     <w:unhideWhenUsed/>
@@ -1165,11 +1209,11 @@
       <w14:ligatures w14:val="standardContextual"/>
     </w:rPr>
   </w:style>
-  <w:style w:type="paragraph" w:styleId="Heading6">
+  <w:style w:type="paragraph" w:styleId="Judul6">
     <w:name w:val="heading 6"/>
     <w:basedOn w:val="Normal"/>
     <w:next w:val="Normal"/>
-    <w:link w:val="Heading6Char"/>
+    <w:link w:val="Judul6KAR"/>
     <w:uiPriority w:val="9"/>
     <w:semiHidden/>
     <w:unhideWhenUsed/>
@@ -1193,11 +1237,11 @@
       <w14:ligatures w14:val="standardContextual"/>
     </w:rPr>
   </w:style>
-  <w:style w:type="paragraph" w:styleId="Heading7">
+  <w:style w:type="paragraph" w:styleId="Judul7">
     <w:name w:val="heading 7"/>
     <w:basedOn w:val="Normal"/>
     <w:next w:val="Normal"/>
-    <w:link w:val="Heading7Char"/>
+    <w:link w:val="Judul7KAR"/>
     <w:uiPriority w:val="9"/>
     <w:semiHidden/>
     <w:unhideWhenUsed/>
@@ -1219,11 +1263,11 @@
       <w14:ligatures w14:val="standardContextual"/>
     </w:rPr>
   </w:style>
-  <w:style w:type="paragraph" w:styleId="Heading8">
+  <w:style w:type="paragraph" w:styleId="Judul8">
     <w:name w:val="heading 8"/>
     <w:basedOn w:val="Normal"/>
     <w:next w:val="Normal"/>
-    <w:link w:val="Heading8Char"/>
+    <w:link w:val="Judul8KAR"/>
     <w:uiPriority w:val="9"/>
     <w:semiHidden/>
     <w:unhideWhenUsed/>
@@ -1247,11 +1291,11 @@
       <w14:ligatures w14:val="standardContextual"/>
     </w:rPr>
   </w:style>
-  <w:style w:type="paragraph" w:styleId="Heading9">
+  <w:style w:type="paragraph" w:styleId="Judul9">
     <w:name w:val="heading 9"/>
     <w:basedOn w:val="Normal"/>
     <w:next w:val="Normal"/>
-    <w:link w:val="Heading9Char"/>
+    <w:link w:val="Judul9KAR"/>
     <w:uiPriority w:val="9"/>
     <w:semiHidden/>
     <w:unhideWhenUsed/>
@@ -1273,13 +1317,13 @@
       <w14:ligatures w14:val="standardContextual"/>
     </w:rPr>
   </w:style>
-  <w:style w:type="character" w:default="1" w:styleId="DefaultParagraphFont">
+  <w:style w:type="character" w:default="1" w:styleId="FontParagrafDefault">
     <w:name w:val="Default Paragraph Font"/>
     <w:uiPriority w:val="1"/>
     <w:semiHidden/>
     <w:unhideWhenUsed/>
   </w:style>
-  <w:style w:type="table" w:default="1" w:styleId="TableNormal">
+  <w:style w:type="table" w:default="1" w:styleId="TabelNormal">
     <w:name w:val="Normal Table"/>
     <w:uiPriority w:val="99"/>
     <w:semiHidden/>
@@ -1294,16 +1338,16 @@
       </w:tblCellMar>
     </w:tblPr>
   </w:style>
-  <w:style w:type="numbering" w:default="1" w:styleId="NoList">
+  <w:style w:type="numbering" w:default="1" w:styleId="TidakAdaDaftar">
     <w:name w:val="No List"/>
     <w:uiPriority w:val="99"/>
     <w:semiHidden/>
     <w:unhideWhenUsed/>
   </w:style>
-  <w:style w:type="character" w:customStyle="1" w:styleId="Heading1Char">
-    <w:name w:val="Heading 1 Char"/>
-    <w:basedOn w:val="DefaultParagraphFont"/>
-    <w:link w:val="Heading1"/>
+  <w:style w:type="character" w:customStyle="1" w:styleId="Judul1KAR">
+    <w:name w:val="Judul 1 KAR"/>
+    <w:basedOn w:val="FontParagrafDefault"/>
+    <w:link w:val="Judul1"/>
     <w:uiPriority w:val="9"/>
     <w:rsid w:val="0073031D"/>
     <w:rPr>
@@ -1313,10 +1357,10 @@
       <w:szCs w:val="40"/>
     </w:rPr>
   </w:style>
-  <w:style w:type="character" w:customStyle="1" w:styleId="Heading2Char">
-    <w:name w:val="Heading 2 Char"/>
-    <w:basedOn w:val="DefaultParagraphFont"/>
-    <w:link w:val="Heading2"/>
+  <w:style w:type="character" w:customStyle="1" w:styleId="Judul2KAR">
+    <w:name w:val="Judul 2 KAR"/>
+    <w:basedOn w:val="FontParagrafDefault"/>
+    <w:link w:val="Judul2"/>
     <w:uiPriority w:val="9"/>
     <w:semiHidden/>
     <w:rsid w:val="0073031D"/>
@@ -1327,10 +1371,10 @@
       <w:szCs w:val="32"/>
     </w:rPr>
   </w:style>
-  <w:style w:type="character" w:customStyle="1" w:styleId="Heading3Char">
-    <w:name w:val="Heading 3 Char"/>
-    <w:basedOn w:val="DefaultParagraphFont"/>
-    <w:link w:val="Heading3"/>
+  <w:style w:type="character" w:customStyle="1" w:styleId="Judul3KAR">
+    <w:name w:val="Judul 3 KAR"/>
+    <w:basedOn w:val="FontParagrafDefault"/>
+    <w:link w:val="Judul3"/>
     <w:uiPriority w:val="9"/>
     <w:semiHidden/>
     <w:rsid w:val="0073031D"/>
@@ -1341,10 +1385,10 @@
       <w:szCs w:val="28"/>
     </w:rPr>
   </w:style>
-  <w:style w:type="character" w:customStyle="1" w:styleId="Heading4Char">
-    <w:name w:val="Heading 4 Char"/>
-    <w:basedOn w:val="DefaultParagraphFont"/>
-    <w:link w:val="Heading4"/>
+  <w:style w:type="character" w:customStyle="1" w:styleId="Judul4KAR">
+    <w:name w:val="Judul 4 KAR"/>
+    <w:basedOn w:val="FontParagrafDefault"/>
+    <w:link w:val="Judul4"/>
     <w:uiPriority w:val="9"/>
     <w:semiHidden/>
     <w:rsid w:val="0073031D"/>
@@ -1355,10 +1399,10 @@
       <w:color w:val="0F4761" w:themeColor="accent1" w:themeShade="BF"/>
     </w:rPr>
   </w:style>
-  <w:style w:type="character" w:customStyle="1" w:styleId="Heading5Char">
-    <w:name w:val="Heading 5 Char"/>
-    <w:basedOn w:val="DefaultParagraphFont"/>
-    <w:link w:val="Heading5"/>
+  <w:style w:type="character" w:customStyle="1" w:styleId="Judul5KAR">
+    <w:name w:val="Judul 5 KAR"/>
+    <w:basedOn w:val="FontParagrafDefault"/>
+    <w:link w:val="Judul5"/>
     <w:uiPriority w:val="9"/>
     <w:semiHidden/>
     <w:rsid w:val="0073031D"/>
@@ -1367,10 +1411,10 @@
       <w:color w:val="0F4761" w:themeColor="accent1" w:themeShade="BF"/>
     </w:rPr>
   </w:style>
-  <w:style w:type="character" w:customStyle="1" w:styleId="Heading6Char">
-    <w:name w:val="Heading 6 Char"/>
-    <w:basedOn w:val="DefaultParagraphFont"/>
-    <w:link w:val="Heading6"/>
+  <w:style w:type="character" w:customStyle="1" w:styleId="Judul6KAR">
+    <w:name w:val="Judul 6 KAR"/>
+    <w:basedOn w:val="FontParagrafDefault"/>
+    <w:link w:val="Judul6"/>
     <w:uiPriority w:val="9"/>
     <w:semiHidden/>
     <w:rsid w:val="0073031D"/>
@@ -1381,10 +1425,10 @@
       <w:color w:val="595959" w:themeColor="text1" w:themeTint="A6"/>
     </w:rPr>
   </w:style>
-  <w:style w:type="character" w:customStyle="1" w:styleId="Heading7Char">
-    <w:name w:val="Heading 7 Char"/>
-    <w:basedOn w:val="DefaultParagraphFont"/>
-    <w:link w:val="Heading7"/>
+  <w:style w:type="character" w:customStyle="1" w:styleId="Judul7KAR">
+    <w:name w:val="Judul 7 KAR"/>
+    <w:basedOn w:val="FontParagrafDefault"/>
+    <w:link w:val="Judul7"/>
     <w:uiPriority w:val="9"/>
     <w:semiHidden/>
     <w:rsid w:val="0073031D"/>
@@ -1393,10 +1437,10 @@
       <w:color w:val="595959" w:themeColor="text1" w:themeTint="A6"/>
     </w:rPr>
   </w:style>
-  <w:style w:type="character" w:customStyle="1" w:styleId="Heading8Char">
-    <w:name w:val="Heading 8 Char"/>
-    <w:basedOn w:val="DefaultParagraphFont"/>
-    <w:link w:val="Heading8"/>
+  <w:style w:type="character" w:customStyle="1" w:styleId="Judul8KAR">
+    <w:name w:val="Judul 8 KAR"/>
+    <w:basedOn w:val="FontParagrafDefault"/>
+    <w:link w:val="Judul8"/>
     <w:uiPriority w:val="9"/>
     <w:semiHidden/>
     <w:rsid w:val="0073031D"/>
@@ -1407,10 +1451,10 @@
       <w:color w:val="272727" w:themeColor="text1" w:themeTint="D8"/>
     </w:rPr>
   </w:style>
-  <w:style w:type="character" w:customStyle="1" w:styleId="Heading9Char">
-    <w:name w:val="Heading 9 Char"/>
-    <w:basedOn w:val="DefaultParagraphFont"/>
-    <w:link w:val="Heading9"/>
+  <w:style w:type="character" w:customStyle="1" w:styleId="Judul9KAR">
+    <w:name w:val="Judul 9 KAR"/>
+    <w:basedOn w:val="FontParagrafDefault"/>
+    <w:link w:val="Judul9"/>
     <w:uiPriority w:val="9"/>
     <w:semiHidden/>
     <w:rsid w:val="0073031D"/>
@@ -1419,11 +1463,11 @@
       <w:color w:val="272727" w:themeColor="text1" w:themeTint="D8"/>
     </w:rPr>
   </w:style>
-  <w:style w:type="paragraph" w:styleId="Title">
+  <w:style w:type="paragraph" w:styleId="Judul">
     <w:name w:val="Title"/>
     <w:basedOn w:val="Normal"/>
     <w:next w:val="Normal"/>
-    <w:link w:val="TitleChar"/>
+    <w:link w:val="JudulKAR"/>
     <w:uiPriority w:val="10"/>
     <w:qFormat/>
     <w:rsid w:val="0073031D"/>
@@ -1441,10 +1485,10 @@
       <w14:ligatures w14:val="standardContextual"/>
     </w:rPr>
   </w:style>
-  <w:style w:type="character" w:customStyle="1" w:styleId="TitleChar">
-    <w:name w:val="Title Char"/>
-    <w:basedOn w:val="DefaultParagraphFont"/>
-    <w:link w:val="Title"/>
+  <w:style w:type="character" w:customStyle="1" w:styleId="JudulKAR">
+    <w:name w:val="Judul KAR"/>
+    <w:basedOn w:val="FontParagrafDefault"/>
+    <w:link w:val="Judul"/>
     <w:uiPriority w:val="10"/>
     <w:rsid w:val="0073031D"/>
     <w:rPr>
@@ -1455,11 +1499,11 @@
       <w:szCs w:val="56"/>
     </w:rPr>
   </w:style>
-  <w:style w:type="paragraph" w:styleId="Subtitle">
+  <w:style w:type="paragraph" w:styleId="Subjudul">
     <w:name w:val="Subtitle"/>
     <w:basedOn w:val="Normal"/>
     <w:next w:val="Normal"/>
-    <w:link w:val="SubtitleChar"/>
+    <w:link w:val="SubjudulKAR"/>
     <w:uiPriority w:val="11"/>
     <w:qFormat/>
     <w:rsid w:val="0073031D"/>
@@ -1480,10 +1524,10 @@
       <w14:ligatures w14:val="standardContextual"/>
     </w:rPr>
   </w:style>
-  <w:style w:type="character" w:customStyle="1" w:styleId="SubtitleChar">
-    <w:name w:val="Subtitle Char"/>
-    <w:basedOn w:val="DefaultParagraphFont"/>
-    <w:link w:val="Subtitle"/>
+  <w:style w:type="character" w:customStyle="1" w:styleId="SubjudulKAR">
+    <w:name w:val="Subjudul KAR"/>
+    <w:basedOn w:val="FontParagrafDefault"/>
+    <w:link w:val="Subjudul"/>
     <w:uiPriority w:val="11"/>
     <w:rsid w:val="0073031D"/>
     <w:rPr>
@@ -1494,11 +1538,11 @@
       <w:szCs w:val="28"/>
     </w:rPr>
   </w:style>
-  <w:style w:type="paragraph" w:styleId="Quote">
+  <w:style w:type="paragraph" w:styleId="Kutipan">
     <w:name w:val="Quote"/>
     <w:basedOn w:val="Normal"/>
     <w:next w:val="Normal"/>
-    <w:link w:val="QuoteChar"/>
+    <w:link w:val="KutipanKAR"/>
     <w:uiPriority w:val="29"/>
     <w:qFormat/>
     <w:rsid w:val="0073031D"/>
@@ -1517,10 +1561,10 @@
       <w14:ligatures w14:val="standardContextual"/>
     </w:rPr>
   </w:style>
-  <w:style w:type="character" w:customStyle="1" w:styleId="QuoteChar">
-    <w:name w:val="Quote Char"/>
-    <w:basedOn w:val="DefaultParagraphFont"/>
-    <w:link w:val="Quote"/>
+  <w:style w:type="character" w:customStyle="1" w:styleId="KutipanKAR">
+    <w:name w:val="Kutipan KAR"/>
+    <w:basedOn w:val="FontParagrafDefault"/>
+    <w:link w:val="Kutipan"/>
     <w:uiPriority w:val="29"/>
     <w:rsid w:val="0073031D"/>
     <w:rPr>
@@ -1529,7 +1573,7 @@
       <w:color w:val="404040" w:themeColor="text1" w:themeTint="BF"/>
     </w:rPr>
   </w:style>
-  <w:style w:type="paragraph" w:styleId="ListParagraph">
+  <w:style w:type="paragraph" w:styleId="DaftarParagraf">
     <w:name w:val="List Paragraph"/>
     <w:basedOn w:val="Normal"/>
     <w:uiPriority w:val="34"/>
@@ -1548,9 +1592,9 @@
       <w14:ligatures w14:val="standardContextual"/>
     </w:rPr>
   </w:style>
-  <w:style w:type="character" w:styleId="IntenseEmphasis">
+  <w:style w:type="character" w:styleId="PenekananKeras">
     <w:name w:val="Intense Emphasis"/>
-    <w:basedOn w:val="DefaultParagraphFont"/>
+    <w:basedOn w:val="FontParagrafDefault"/>
     <w:uiPriority w:val="21"/>
     <w:qFormat/>
     <w:rsid w:val="0073031D"/>
@@ -1560,11 +1604,11 @@
       <w:color w:val="0F4761" w:themeColor="accent1" w:themeShade="BF"/>
     </w:rPr>
   </w:style>
-  <w:style w:type="paragraph" w:styleId="IntenseQuote">
+  <w:style w:type="paragraph" w:styleId="KutipanyangSering">
     <w:name w:val="Intense Quote"/>
     <w:basedOn w:val="Normal"/>
     <w:next w:val="Normal"/>
-    <w:link w:val="IntenseQuoteChar"/>
+    <w:link w:val="KutipanyangSeringKAR"/>
     <w:uiPriority w:val="30"/>
     <w:qFormat/>
     <w:rsid w:val="0073031D"/>
@@ -1588,10 +1632,10 @@
       <w14:ligatures w14:val="standardContextual"/>
     </w:rPr>
   </w:style>
-  <w:style w:type="character" w:customStyle="1" w:styleId="IntenseQuoteChar">
-    <w:name w:val="Intense Quote Char"/>
-    <w:basedOn w:val="DefaultParagraphFont"/>
-    <w:link w:val="IntenseQuote"/>
+  <w:style w:type="character" w:customStyle="1" w:styleId="KutipanyangSeringKAR">
+    <w:name w:val="Kutipan yang Sering KAR"/>
+    <w:basedOn w:val="FontParagrafDefault"/>
+    <w:link w:val="KutipanyangSering"/>
     <w:uiPriority w:val="30"/>
     <w:rsid w:val="0073031D"/>
     <w:rPr>
@@ -1600,9 +1644,9 @@
       <w:color w:val="0F4761" w:themeColor="accent1" w:themeShade="BF"/>
     </w:rPr>
   </w:style>
-  <w:style w:type="character" w:styleId="IntenseReference">
+  <w:style w:type="character" w:styleId="ReferensiyangSering">
     <w:name w:val="Intense Reference"/>
-    <w:basedOn w:val="DefaultParagraphFont"/>
+    <w:basedOn w:val="FontParagrafDefault"/>
     <w:uiPriority w:val="32"/>
     <w:qFormat/>
     <w:rsid w:val="0073031D"/>
@@ -1614,9 +1658,9 @@
       <w:spacing w:val="5"/>
     </w:rPr>
   </w:style>
-  <w:style w:type="character" w:styleId="PlaceholderText">
+  <w:style w:type="character" w:styleId="Tempatpenampungteks">
     <w:name w:val="Placeholder Text"/>
-    <w:basedOn w:val="DefaultParagraphFont"/>
+    <w:basedOn w:val="FontParagrafDefault"/>
     <w:uiPriority w:val="99"/>
     <w:semiHidden/>
     <w:rsid w:val="0073031D"/>

</xml_diff>